<commit_message>
11/11 prograss, report completed
</commit_message>
<xml_diff>
--- a/report/Lab4/LAB4_verilog.docx
+++ b/report/Lab4/LAB4_verilog.docx
@@ -275,7 +275,34 @@
           <w:szCs w:val="23"/>
         </w:rPr>
       </w:pPr>
-      <w:bookmarkStart w:id="0" w:name="_GoBack"/>
+    </w:p>
+    <w:p>
+      <w:pPr>
+        <w:autoSpaceDE w:val="0"/>
+        <w:autoSpaceDN w:val="0"/>
+        <w:adjustRightInd w:val="0"/>
+        <w:rPr>
+          <w:rFonts w:ascii="Times New Roman" w:hAnsi="Times New Roman" w:cs="Times New Roman"/>
+          <w:color w:val="000000"/>
+          <w:kern w:val="0"/>
+          <w:sz w:val="23"/>
+          <w:szCs w:val="23"/>
+        </w:rPr>
+      </w:pPr>
+    </w:p>
+    <w:p>
+      <w:pPr>
+        <w:autoSpaceDE w:val="0"/>
+        <w:autoSpaceDN w:val="0"/>
+        <w:adjustRightInd w:val="0"/>
+        <w:rPr>
+          <w:rFonts w:ascii="Times New Roman" w:hAnsi="Times New Roman" w:cs="Times New Roman"/>
+          <w:color w:val="000000"/>
+          <w:kern w:val="0"/>
+          <w:sz w:val="23"/>
+          <w:szCs w:val="23"/>
+        </w:rPr>
+      </w:pPr>
       <w:r>
         <w:rPr>
           <w:rFonts w:ascii="Times New Roman" w:hAnsi="Times New Roman" w:cs="Times New Roman"/>
@@ -304,82 +331,32 @@
             <v:path o:extrusionok="f" gradientshapeok="t" o:connecttype="rect"/>
             <o:lock v:ext="edit" aspectratio="t"/>
           </v:shapetype>
-          <v:shape id="_x0000_i1235" type="#_x0000_t75" style="width:426.65pt;height:279.95pt">
+          <v:shape id="_x0000_i1025" type="#_x0000_t75" style="width:426.5pt;height:280pt">
             <v:imagedata r:id="rId5" o:title="piecewise_block diagram"/>
           </v:shape>
         </w:pict>
       </w:r>
-      <w:bookmarkEnd w:id="0"/>
-    </w:p>
-    <w:p>
-      <w:pPr>
-        <w:pStyle w:val="Default"/>
-        <w:rPr>
-          <w:sz w:val="23"/>
-          <w:szCs w:val="23"/>
-        </w:rPr>
-      </w:pPr>
-      <w:r>
-        <w:rPr>
-          <w:sz w:val="23"/>
-          <w:szCs w:val="23"/>
-        </w:rPr>
-        <w:t>7.</w:t>
-      </w:r>
-      <w:r>
-        <w:t xml:space="preserve"> </w:t>
-      </w:r>
-      <w:r>
-        <w:rPr>
-          <w:sz w:val="23"/>
-          <w:szCs w:val="23"/>
-        </w:rPr>
-        <w:t xml:space="preserve">Design your piece-wise parabolic interpolator of Farrow structure. Please note that your input will change </w:t>
-      </w:r>
-      <w:r>
-        <w:rPr>
-          <w:color w:val="FF0000"/>
-          <w:sz w:val="23"/>
-          <w:szCs w:val="23"/>
-        </w:rPr>
-        <w:t xml:space="preserve">every 8 clock cycles </w:t>
-      </w:r>
-      <w:r>
-        <w:rPr>
-          <w:sz w:val="23"/>
-          <w:szCs w:val="23"/>
-        </w:rPr>
-        <w:t xml:space="preserve">and your </w:t>
-      </w:r>
-      <w:r>
-        <w:rPr>
-          <w:rFonts w:ascii="Cambria Math" w:hAnsi="Cambria Math" w:cs="Cambria Math"/>
-          <w:sz w:val="23"/>
-          <w:szCs w:val="23"/>
-        </w:rPr>
-        <w:t xml:space="preserve">𝜇 </w:t>
-      </w:r>
-      <w:r>
-        <w:rPr>
-          <w:sz w:val="23"/>
-          <w:szCs w:val="23"/>
-        </w:rPr>
-        <w:t xml:space="preserve">value will </w:t>
-      </w:r>
-      <w:r>
-        <w:rPr>
-          <w:color w:val="FF0000"/>
-          <w:sz w:val="23"/>
-          <w:szCs w:val="23"/>
-        </w:rPr>
-        <w:t xml:space="preserve">change every clock cycle. </w:t>
-      </w:r>
-      <w:r>
-        <w:rPr>
-          <w:sz w:val="23"/>
-          <w:szCs w:val="23"/>
-        </w:rPr>
-        <w:t xml:space="preserve">Show the timing diagram of behavior simulation and post-route simulation results. Also depict the error between the Verilog outputs and Matlab floating-point outputs (30%) </w:t>
+    </w:p>
+    <w:p>
+      <w:pPr>
+        <w:widowControl/>
+        <w:rPr>
+          <w:rFonts w:ascii="Times New Roman" w:hAnsi="Times New Roman" w:cs="Times New Roman"/>
+          <w:color w:val="000000"/>
+          <w:kern w:val="0"/>
+          <w:sz w:val="23"/>
+          <w:szCs w:val="23"/>
+        </w:rPr>
+      </w:pPr>
+      <w:r>
+        <w:rPr>
+          <w:rFonts w:ascii="Times New Roman" w:hAnsi="Times New Roman" w:cs="Times New Roman"/>
+          <w:color w:val="000000"/>
+          <w:kern w:val="0"/>
+          <w:sz w:val="23"/>
+          <w:szCs w:val="23"/>
+        </w:rPr>
+        <w:br w:type="page"/>
       </w:r>
     </w:p>
     <w:p>
@@ -396,72 +373,30 @@
           <w:szCs w:val="23"/>
         </w:rPr>
       </w:pPr>
-    </w:p>
-    <w:p>
-      <w:pPr>
-        <w:pStyle w:val="Default"/>
-        <w:rPr>
-          <w:sz w:val="23"/>
-          <w:szCs w:val="23"/>
-        </w:rPr>
-      </w:pPr>
-      <w:r>
-        <w:rPr>
-          <w:sz w:val="23"/>
-          <w:szCs w:val="23"/>
-        </w:rPr>
-        <w:t xml:space="preserve">8. Show your timing report and critical path. Check if the critical path is reasonable. (10%) </w:t>
-      </w:r>
-    </w:p>
-    <w:p>
-      <w:pPr>
-        <w:pStyle w:val="Default"/>
-      </w:pPr>
-    </w:p>
-    <w:p>
-      <w:pPr>
-        <w:pStyle w:val="Default"/>
-        <w:rPr>
-          <w:color w:val="FF0000"/>
-          <w:sz w:val="23"/>
-          <w:szCs w:val="23"/>
-        </w:rPr>
-      </w:pPr>
-      <w:r>
-        <w:rPr>
-          <w:sz w:val="23"/>
-          <w:szCs w:val="23"/>
-        </w:rPr>
-        <w:t>9.</w:t>
-      </w:r>
-      <w:r>
-        <w:t xml:space="preserve"> </w:t>
-      </w:r>
-      <w:r>
-        <w:rPr>
-          <w:b/>
-          <w:bCs/>
-          <w:sz w:val="23"/>
-          <w:szCs w:val="23"/>
-        </w:rPr>
-        <w:t xml:space="preserve">Compare to the post-route simulation results (by Matlab figure.) (10%) and </w:t>
-      </w:r>
-      <w:r>
-        <w:rPr>
-          <w:sz w:val="23"/>
-          <w:szCs w:val="23"/>
-        </w:rPr>
-        <w:t xml:space="preserve">show your measurement results on your hardcopy before the deadline. (10%) </w:t>
-      </w:r>
-      <w:r>
-        <w:rPr>
-          <w:b/>
-          <w:bCs/>
-          <w:color w:val="FF0000"/>
-          <w:sz w:val="23"/>
-          <w:szCs w:val="23"/>
-        </w:rPr>
-        <w:t xml:space="preserve">(Demo to TA until 11/14. (10%)) </w:t>
+      <w:r>
+        <w:rPr>
+          <w:rFonts w:ascii="Times New Roman" w:hAnsi="Times New Roman" w:cs="Times New Roman"/>
+          <w:color w:val="000000"/>
+          <w:kern w:val="0"/>
+          <w:sz w:val="23"/>
+          <w:szCs w:val="23"/>
+        </w:rPr>
+        <w:lastRenderedPageBreak/>
+        <w:t xml:space="preserve">a. Wordlength of input (5%) </w:t>
+      </w:r>
+      <w:r>
+        <w:rPr>
+          <w:rFonts w:ascii="Times New Roman" w:hAnsi="Times New Roman" w:cs="Times New Roman"/>
+          <w:color w:val="000000"/>
+          <w:kern w:val="0"/>
+          <w:sz w:val="23"/>
+          <w:szCs w:val="23"/>
+        </w:rPr>
+        <w:pict>
+          <v:shape id="_x0000_i1032" type="#_x0000_t75" style="width:427pt;height:306.5pt">
+            <v:imagedata r:id="rId6" o:title="input"/>
+          </v:shape>
+        </w:pict>
       </w:r>
     </w:p>
     <w:p>
@@ -471,13 +406,2226 @@
         <w:adjustRightInd w:val="0"/>
         <w:spacing w:after="111"/>
         <w:rPr>
-          <w:rFonts w:ascii="標楷體" w:eastAsia="標楷體" w:hAnsi="標楷體" w:cs="Times New Roman" w:hint="eastAsia"/>
-        </w:rPr>
-      </w:pPr>
+          <w:rFonts w:ascii="Times New Roman" w:hAnsi="Times New Roman" w:cs="Times New Roman"/>
+          <w:color w:val="000000"/>
+          <w:kern w:val="0"/>
+          <w:sz w:val="23"/>
+          <w:szCs w:val="23"/>
+        </w:rPr>
+      </w:pPr>
+      <w:r>
+        <w:rPr>
+          <w:rFonts w:ascii="Times New Roman" w:hAnsi="Times New Roman" w:cs="Times New Roman"/>
+          <w:color w:val="000000"/>
+          <w:kern w:val="0"/>
+          <w:sz w:val="23"/>
+          <w:szCs w:val="23"/>
+        </w:rPr>
+        <w:t xml:space="preserve">b. Wordlength of </w:t>
+      </w:r>
+      <w:r>
+        <w:rPr>
+          <w:rFonts w:ascii="Cambria Math" w:hAnsi="Cambria Math" w:cs="Cambria Math"/>
+          <w:color w:val="000000"/>
+          <w:kern w:val="0"/>
+          <w:sz w:val="23"/>
+          <w:szCs w:val="23"/>
+        </w:rPr>
+        <w:t>𝜇</w:t>
+      </w:r>
+      <w:r>
+        <w:rPr>
+          <w:rFonts w:ascii="Times New Roman" w:hAnsi="Times New Roman" w:cs="Times New Roman"/>
+          <w:color w:val="000000"/>
+          <w:kern w:val="0"/>
+          <w:sz w:val="23"/>
+          <w:szCs w:val="23"/>
+        </w:rPr>
+        <w:t xml:space="preserve"> (5%) </w:t>
+      </w:r>
+      <w:r>
+        <w:rPr>
+          <w:rFonts w:ascii="Times New Roman" w:hAnsi="Times New Roman" w:cs="Times New Roman"/>
+          <w:color w:val="000000"/>
+          <w:kern w:val="0"/>
+          <w:sz w:val="23"/>
+          <w:szCs w:val="23"/>
+        </w:rPr>
+        <w:pict>
+          <v:shape id="_x0000_i1033" type="#_x0000_t75" style="width:427.5pt;height:297.5pt">
+            <v:imagedata r:id="rId7" o:title="mu"/>
+          </v:shape>
+        </w:pict>
+      </w:r>
+    </w:p>
+    <w:p>
+      <w:pPr>
+        <w:widowControl/>
+        <w:rPr>
+          <w:rFonts w:ascii="Times New Roman" w:hAnsi="Times New Roman" w:cs="Times New Roman"/>
+          <w:color w:val="000000"/>
+          <w:kern w:val="0"/>
+          <w:sz w:val="23"/>
+          <w:szCs w:val="23"/>
+        </w:rPr>
+      </w:pPr>
+      <w:r>
+        <w:rPr>
+          <w:rFonts w:ascii="Times New Roman" w:hAnsi="Times New Roman" w:cs="Times New Roman"/>
+          <w:color w:val="000000"/>
+          <w:kern w:val="0"/>
+          <w:sz w:val="23"/>
+          <w:szCs w:val="23"/>
+        </w:rPr>
+        <w:br w:type="page"/>
+      </w:r>
+    </w:p>
+    <w:p>
+      <w:pPr>
+        <w:autoSpaceDE w:val="0"/>
+        <w:autoSpaceDN w:val="0"/>
+        <w:adjustRightInd w:val="0"/>
+        <w:spacing w:after="111"/>
+        <w:rPr>
+          <w:rFonts w:ascii="Times New Roman" w:hAnsi="Times New Roman" w:cs="Times New Roman"/>
+          <w:color w:val="000000"/>
+          <w:kern w:val="0"/>
+          <w:sz w:val="23"/>
+          <w:szCs w:val="23"/>
+        </w:rPr>
+      </w:pPr>
+      <w:r>
+        <w:rPr>
+          <w:rFonts w:ascii="Times New Roman" w:hAnsi="Times New Roman" w:cs="Times New Roman"/>
+          <w:color w:val="000000"/>
+          <w:kern w:val="0"/>
+          <w:sz w:val="23"/>
+          <w:szCs w:val="23"/>
+        </w:rPr>
+        <w:lastRenderedPageBreak/>
+        <w:t xml:space="preserve">c. Wordlength of multiplier (by </w:t>
+      </w:r>
+      <w:r>
+        <w:rPr>
+          <w:rFonts w:ascii="Cambria Math" w:hAnsi="Cambria Math" w:cs="Cambria Math"/>
+          <w:color w:val="000000"/>
+          <w:kern w:val="0"/>
+          <w:sz w:val="23"/>
+          <w:szCs w:val="23"/>
+        </w:rPr>
+        <w:t>𝜇</w:t>
+      </w:r>
+      <w:r>
+        <w:rPr>
+          <w:rFonts w:ascii="Times New Roman" w:hAnsi="Times New Roman" w:cs="Times New Roman"/>
+          <w:color w:val="000000"/>
+          <w:kern w:val="0"/>
+          <w:sz w:val="23"/>
+          <w:szCs w:val="23"/>
+        </w:rPr>
+        <w:t xml:space="preserve">) (5%) </w:t>
+      </w:r>
+      <w:r>
+        <w:rPr>
+          <w:rFonts w:ascii="Times New Roman" w:hAnsi="Times New Roman" w:cs="Times New Roman"/>
+          <w:color w:val="000000"/>
+          <w:kern w:val="0"/>
+          <w:sz w:val="23"/>
+          <w:szCs w:val="23"/>
+        </w:rPr>
+        <w:pict>
+          <v:shape id="_x0000_i1036" type="#_x0000_t75" style="width:427pt;height:308.5pt">
+            <v:imagedata r:id="rId8" o:title="multiplier (by u)"/>
+          </v:shape>
+        </w:pict>
+      </w:r>
+    </w:p>
+    <w:p>
+      <w:pPr>
+        <w:autoSpaceDE w:val="0"/>
+        <w:autoSpaceDN w:val="0"/>
+        <w:adjustRightInd w:val="0"/>
+        <w:rPr>
+          <w:rFonts w:ascii="Times New Roman" w:hAnsi="Times New Roman" w:cs="Times New Roman"/>
+          <w:color w:val="000000"/>
+          <w:kern w:val="0"/>
+          <w:sz w:val="23"/>
+          <w:szCs w:val="23"/>
+        </w:rPr>
+      </w:pPr>
+      <w:r>
+        <w:rPr>
+          <w:rFonts w:ascii="Times New Roman" w:hAnsi="Times New Roman" w:cs="Times New Roman"/>
+          <w:color w:val="000000"/>
+          <w:kern w:val="0"/>
+          <w:sz w:val="23"/>
+          <w:szCs w:val="23"/>
+        </w:rPr>
+        <w:t xml:space="preserve">d. Wordlength of adder (5%) </w:t>
+      </w:r>
+      <w:r>
+        <w:rPr>
+          <w:rFonts w:ascii="Times New Roman" w:hAnsi="Times New Roman" w:cs="Times New Roman"/>
+          <w:color w:val="000000"/>
+          <w:kern w:val="0"/>
+          <w:sz w:val="23"/>
+          <w:szCs w:val="23"/>
+        </w:rPr>
+        <w:pict>
+          <v:shape id="_x0000_i1037" type="#_x0000_t75" style="width:427pt;height:281.5pt">
+            <v:imagedata r:id="rId9" o:title="adder"/>
+          </v:shape>
+        </w:pict>
+      </w:r>
+    </w:p>
+    <w:p>
+      <w:pPr>
+        <w:widowControl/>
+        <w:rPr>
+          <w:rFonts w:ascii="Times New Roman" w:hAnsi="Times New Roman" w:cs="Times New Roman"/>
+          <w:color w:val="000000"/>
+          <w:kern w:val="0"/>
+          <w:sz w:val="23"/>
+          <w:szCs w:val="23"/>
+        </w:rPr>
+      </w:pPr>
+      <w:r>
+        <w:rPr>
+          <w:rFonts w:ascii="Times New Roman" w:hAnsi="Times New Roman" w:cs="Times New Roman"/>
+          <w:color w:val="000000"/>
+          <w:kern w:val="0"/>
+          <w:sz w:val="23"/>
+          <w:szCs w:val="23"/>
+        </w:rPr>
+        <w:br w:type="page"/>
+      </w:r>
+    </w:p>
+    <w:p>
+      <w:pPr>
+        <w:pStyle w:val="Default"/>
+        <w:rPr>
+          <w:sz w:val="23"/>
+          <w:szCs w:val="23"/>
+        </w:rPr>
+      </w:pPr>
+      <w:r>
+        <w:rPr>
+          <w:sz w:val="23"/>
+          <w:szCs w:val="23"/>
+        </w:rPr>
+        <w:lastRenderedPageBreak/>
+        <w:t>7.</w:t>
+      </w:r>
+      <w:r>
+        <w:t xml:space="preserve"> </w:t>
+      </w:r>
+      <w:r>
+        <w:rPr>
+          <w:sz w:val="23"/>
+          <w:szCs w:val="23"/>
+        </w:rPr>
+        <w:t xml:space="preserve">Design your piece-wise parabolic interpolator of Farrow structure. Please note that your input will change </w:t>
+      </w:r>
+      <w:r>
+        <w:rPr>
+          <w:color w:val="FF0000"/>
+          <w:sz w:val="23"/>
+          <w:szCs w:val="23"/>
+        </w:rPr>
+        <w:t xml:space="preserve">every 8 clock cycles </w:t>
+      </w:r>
+      <w:r>
+        <w:rPr>
+          <w:sz w:val="23"/>
+          <w:szCs w:val="23"/>
+        </w:rPr>
+        <w:t xml:space="preserve">and your </w:t>
+      </w:r>
+      <w:r>
+        <w:rPr>
+          <w:rFonts w:ascii="Cambria Math" w:hAnsi="Cambria Math" w:cs="Cambria Math"/>
+          <w:sz w:val="23"/>
+          <w:szCs w:val="23"/>
+        </w:rPr>
+        <w:t xml:space="preserve">𝜇 </w:t>
+      </w:r>
+      <w:r>
+        <w:rPr>
+          <w:sz w:val="23"/>
+          <w:szCs w:val="23"/>
+        </w:rPr>
+        <w:t xml:space="preserve">value will </w:t>
+      </w:r>
+      <w:r>
+        <w:rPr>
+          <w:color w:val="FF0000"/>
+          <w:sz w:val="23"/>
+          <w:szCs w:val="23"/>
+        </w:rPr>
+        <w:t xml:space="preserve">change every clock cycle. </w:t>
+      </w:r>
+      <w:r>
+        <w:rPr>
+          <w:sz w:val="23"/>
+          <w:szCs w:val="23"/>
+        </w:rPr>
+        <w:t xml:space="preserve">Show the timing diagram of behavior simulation and post-route simulation results. Also depict the error between the Verilog outputs and Matlab floating-point outputs (30%) </w:t>
+      </w:r>
+    </w:p>
+    <w:p>
+      <w:pPr>
+        <w:rPr>
+          <w:rFonts w:ascii="Times New Roman" w:eastAsia="標楷體" w:hAnsi="Times New Roman" w:cs="Times New Roman"/>
+        </w:rPr>
+      </w:pPr>
+      <w:r>
+        <w:rPr>
+          <w:rFonts w:ascii="Times New Roman" w:eastAsia="標楷體" w:hAnsi="Times New Roman" w:cs="Times New Roman" w:hint="eastAsia"/>
+        </w:rPr>
+        <w:t xml:space="preserve">(1) </w:t>
+      </w:r>
+      <w:r>
+        <w:rPr>
+          <w:rFonts w:ascii="Times New Roman" w:eastAsia="標楷體" w:hAnsi="Times New Roman" w:cs="Times New Roman"/>
+        </w:rPr>
+        <w:t>behavior simulation</w:t>
+      </w:r>
+      <w:r>
+        <w:rPr>
+          <w:rFonts w:ascii="Times New Roman" w:eastAsia="標楷體" w:hAnsi="Times New Roman" w:cs="Times New Roman"/>
+        </w:rPr>
+        <w:t>:</w:t>
+      </w:r>
+    </w:p>
+    <w:p>
+      <w:pPr>
+        <w:rPr>
+          <w:rFonts w:ascii="Times New Roman" w:eastAsia="標楷體" w:hAnsi="Times New Roman" w:cs="Times New Roman"/>
+        </w:rPr>
+      </w:pPr>
+      <w:r>
+        <w:rPr>
+          <w:rFonts w:ascii="Times New Roman" w:eastAsia="標楷體" w:hAnsi="Times New Roman" w:cs="Times New Roman"/>
+        </w:rPr>
+        <w:t>First 10 results:</w:t>
+      </w:r>
+    </w:p>
+    <w:p>
+      <w:pPr>
+        <w:widowControl/>
+        <w:rPr>
+          <w:sz w:val="23"/>
+          <w:szCs w:val="23"/>
+        </w:rPr>
+      </w:pPr>
+      <w:r>
+        <w:rPr>
+          <w:rFonts w:ascii="Times New Roman" w:eastAsia="標楷體" w:hAnsi="Times New Roman" w:cs="Times New Roman" w:hint="eastAsia"/>
+          <w:noProof/>
+        </w:rPr>
+        <w:drawing>
+          <wp:inline distT="0" distB="0" distL="0" distR="0">
+            <wp:extent cx="5422900" cy="1441450"/>
+            <wp:effectExtent l="0" t="0" r="6350" b="6350"/>
+            <wp:docPr id="1" name="圖片 1" descr="C:\Users\Dale\AppData\Local\Microsoft\Windows\INetCache\Content.Word\1.png"/>
+            <wp:cNvGraphicFramePr>
+              <a:graphicFrameLocks xmlns:a="http://schemas.openxmlformats.org/drawingml/2006/main" noChangeAspect="1"/>
+            </wp:cNvGraphicFramePr>
+            <a:graphic xmlns:a="http://schemas.openxmlformats.org/drawingml/2006/main">
+              <a:graphicData uri="http://schemas.openxmlformats.org/drawingml/2006/picture">
+                <pic:pic xmlns:pic="http://schemas.openxmlformats.org/drawingml/2006/picture">
+                  <pic:nvPicPr>
+                    <pic:cNvPr id="0" name="Picture 16" descr="C:\Users\Dale\AppData\Local\Microsoft\Windows\INetCache\Content.Word\1.png"/>
+                    <pic:cNvPicPr>
+                      <a:picLocks noChangeAspect="1" noChangeArrowheads="1"/>
+                    </pic:cNvPicPr>
+                  </pic:nvPicPr>
+                  <pic:blipFill>
+                    <a:blip r:embed="rId10">
+                      <a:extLst>
+                        <a:ext uri="{28A0092B-C50C-407E-A947-70E740481C1C}">
+                          <a14:useLocalDpi xmlns:a14="http://schemas.microsoft.com/office/drawing/2010/main" val="0"/>
+                        </a:ext>
+                      </a:extLst>
+                    </a:blip>
+                    <a:srcRect/>
+                    <a:stretch>
+                      <a:fillRect/>
+                    </a:stretch>
+                  </pic:blipFill>
+                  <pic:spPr bwMode="auto">
+                    <a:xfrm>
+                      <a:off x="0" y="0"/>
+                      <a:ext cx="5422900" cy="1441450"/>
+                    </a:xfrm>
+                    <a:prstGeom prst="rect">
+                      <a:avLst/>
+                    </a:prstGeom>
+                    <a:noFill/>
+                    <a:ln>
+                      <a:noFill/>
+                    </a:ln>
+                  </pic:spPr>
+                </pic:pic>
+              </a:graphicData>
+            </a:graphic>
+          </wp:inline>
+        </w:drawing>
+      </w:r>
+    </w:p>
+    <w:p>
+      <w:pPr>
+        <w:widowControl/>
+        <w:rPr>
+          <w:sz w:val="23"/>
+          <w:szCs w:val="23"/>
+        </w:rPr>
+      </w:pPr>
+      <w:r>
+        <w:rPr>
+          <w:sz w:val="23"/>
+          <w:szCs w:val="23"/>
+        </w:rPr>
+        <w:pict>
+          <v:shape id="_x0000_i1041" type="#_x0000_t75" style="width:427pt;height:114pt">
+            <v:imagedata r:id="rId11" o:title="2"/>
+          </v:shape>
+        </w:pict>
+      </w:r>
+    </w:p>
+    <w:p>
+      <w:pPr>
+        <w:widowControl/>
+        <w:rPr>
+          <w:sz w:val="23"/>
+          <w:szCs w:val="23"/>
+        </w:rPr>
+      </w:pPr>
+      <w:r>
+        <w:rPr>
+          <w:sz w:val="23"/>
+          <w:szCs w:val="23"/>
+        </w:rPr>
+        <w:t>Last 10 results:</w:t>
+      </w:r>
+    </w:p>
+    <w:p>
+      <w:pPr>
+        <w:widowControl/>
+        <w:rPr>
+          <w:sz w:val="23"/>
+          <w:szCs w:val="23"/>
+        </w:rPr>
+      </w:pPr>
+      <w:r>
+        <w:rPr>
+          <w:sz w:val="23"/>
+          <w:szCs w:val="23"/>
+        </w:rPr>
+        <w:pict>
+          <v:shape id="_x0000_i1042" type="#_x0000_t75" style="width:426.5pt;height:110.5pt">
+            <v:imagedata r:id="rId12" o:title="4"/>
+          </v:shape>
+        </w:pict>
+      </w:r>
+    </w:p>
+    <w:p>
+      <w:pPr>
+        <w:widowControl/>
+        <w:rPr>
+          <w:sz w:val="23"/>
+          <w:szCs w:val="23"/>
+        </w:rPr>
+      </w:pPr>
+      <w:r>
+        <w:rPr>
+          <w:sz w:val="23"/>
+          <w:szCs w:val="23"/>
+        </w:rPr>
+        <w:pict>
+          <v:shape id="_x0000_i1043" type="#_x0000_t75" style="width:427pt;height:110.5pt">
+            <v:imagedata r:id="rId13" o:title="3"/>
+          </v:shape>
+        </w:pict>
+      </w:r>
+    </w:p>
+    <w:p>
+      <w:pPr>
+        <w:widowControl/>
+        <w:rPr>
+          <w:sz w:val="23"/>
+          <w:szCs w:val="23"/>
+        </w:rPr>
+      </w:pPr>
+      <w:r>
+        <w:rPr>
+          <w:sz w:val="23"/>
+          <w:szCs w:val="23"/>
+        </w:rPr>
+        <w:br w:type="page"/>
+      </w:r>
+    </w:p>
+    <w:p>
+      <w:pPr>
+        <w:widowControl/>
+        <w:rPr>
+          <w:rFonts w:ascii="Times New Roman" w:eastAsia="標楷體" w:hAnsi="Times New Roman" w:cs="Times New Roman"/>
+        </w:rPr>
+      </w:pPr>
+      <w:r>
+        <w:rPr>
+          <w:rFonts w:hint="eastAsia"/>
+          <w:sz w:val="23"/>
+          <w:szCs w:val="23"/>
+        </w:rPr>
+        <w:lastRenderedPageBreak/>
+        <w:t>(2</w:t>
+      </w:r>
+      <w:r>
+        <w:rPr>
+          <w:sz w:val="23"/>
+          <w:szCs w:val="23"/>
+        </w:rPr>
+        <w:t xml:space="preserve">) </w:t>
+      </w:r>
+      <w:r>
+        <w:rPr>
+          <w:rFonts w:ascii="Times New Roman" w:eastAsia="標楷體" w:hAnsi="Times New Roman" w:cs="Times New Roman"/>
+        </w:rPr>
+        <w:t>post-</w:t>
+      </w:r>
+      <w:r>
+        <w:rPr>
+          <w:rFonts w:ascii="Times New Roman" w:eastAsia="標楷體" w:hAnsi="Times New Roman" w:cs="Times New Roman"/>
+        </w:rPr>
+        <w:t>Synthesis</w:t>
+      </w:r>
+      <w:r>
+        <w:rPr>
+          <w:rFonts w:ascii="Times New Roman" w:eastAsia="標楷體" w:hAnsi="Times New Roman" w:cs="Times New Roman"/>
+        </w:rPr>
+        <w:t xml:space="preserve"> simulation:</w:t>
+      </w:r>
+    </w:p>
+    <w:p>
+      <w:pPr>
+        <w:widowControl/>
+        <w:rPr>
+          <w:rFonts w:hint="eastAsia"/>
+          <w:sz w:val="23"/>
+          <w:szCs w:val="23"/>
+        </w:rPr>
+      </w:pPr>
+      <w:r>
+        <w:rPr>
+          <w:rFonts w:hint="eastAsia"/>
+          <w:sz w:val="23"/>
+          <w:szCs w:val="23"/>
+        </w:rPr>
+        <w:t>1</w:t>
+      </w:r>
+      <w:r>
+        <w:rPr>
+          <w:sz w:val="23"/>
+          <w:szCs w:val="23"/>
+        </w:rPr>
+        <w:t>00 ns global reset:</w:t>
+      </w:r>
+    </w:p>
+    <w:p>
+      <w:pPr>
+        <w:widowControl/>
+        <w:rPr>
+          <w:rFonts w:ascii="Times New Roman" w:eastAsia="標楷體" w:hAnsi="Times New Roman" w:cs="Times New Roman"/>
+        </w:rPr>
+      </w:pPr>
+      <w:r>
+        <w:rPr>
+          <w:rFonts w:ascii="Times New Roman" w:eastAsia="標楷體" w:hAnsi="Times New Roman" w:cs="Times New Roman"/>
+        </w:rPr>
+        <w:pict>
+          <v:shape id="_x0000_i1044" type="#_x0000_t75" style="width:426.5pt;height:119.5pt">
+            <v:imagedata r:id="rId14" o:title="syn0"/>
+          </v:shape>
+        </w:pict>
+      </w:r>
+    </w:p>
+    <w:p>
+      <w:pPr>
+        <w:widowControl/>
+        <w:rPr>
+          <w:rFonts w:ascii="Times New Roman" w:eastAsia="標楷體" w:hAnsi="Times New Roman" w:cs="Times New Roman"/>
+        </w:rPr>
+      </w:pPr>
+      <w:r>
+        <w:rPr>
+          <w:rFonts w:ascii="Times New Roman" w:eastAsia="標楷體" w:hAnsi="Times New Roman" w:cs="Times New Roman"/>
+        </w:rPr>
+        <w:t>First 10 results:</w:t>
+      </w:r>
+    </w:p>
+    <w:p>
+      <w:pPr>
+        <w:widowControl/>
+        <w:rPr>
+          <w:rFonts w:ascii="Times New Roman" w:eastAsia="標楷體" w:hAnsi="Times New Roman" w:cs="Times New Roman"/>
+        </w:rPr>
+      </w:pPr>
+      <w:r>
+        <w:rPr>
+          <w:rFonts w:ascii="Times New Roman" w:eastAsia="標楷體" w:hAnsi="Times New Roman" w:cs="Times New Roman"/>
+        </w:rPr>
+        <w:pict>
+          <v:shape id="_x0000_i1045" type="#_x0000_t75" style="width:427pt;height:110.5pt">
+            <v:imagedata r:id="rId15" o:title="syn1" cropbottom="23555f"/>
+          </v:shape>
+        </w:pict>
+      </w:r>
+    </w:p>
+    <w:p>
+      <w:pPr>
+        <w:widowControl/>
+        <w:rPr>
+          <w:rFonts w:ascii="Times New Roman" w:eastAsia="標楷體" w:hAnsi="Times New Roman" w:cs="Times New Roman"/>
+        </w:rPr>
+      </w:pPr>
+      <w:r>
+        <w:rPr>
+          <w:rFonts w:ascii="Times New Roman" w:eastAsia="標楷體" w:hAnsi="Times New Roman" w:cs="Times New Roman"/>
+        </w:rPr>
+        <w:pict>
+          <v:shape id="_x0000_i1047" type="#_x0000_t75" style="width:426.5pt;height:111.5pt">
+            <v:imagedata r:id="rId16" o:title="syn2" cropbottom="23175f"/>
+          </v:shape>
+        </w:pict>
+      </w:r>
+    </w:p>
+    <w:p>
+      <w:pPr>
+        <w:widowControl/>
+        <w:rPr>
+          <w:rFonts w:ascii="Times New Roman" w:eastAsia="標楷體" w:hAnsi="Times New Roman" w:cs="Times New Roman"/>
+        </w:rPr>
+      </w:pPr>
+      <w:r>
+        <w:rPr>
+          <w:rFonts w:ascii="Times New Roman" w:eastAsia="標楷體" w:hAnsi="Times New Roman" w:cs="Times New Roman"/>
+        </w:rPr>
+        <w:t>Last 10 results:</w:t>
+      </w:r>
+    </w:p>
+    <w:p>
+      <w:pPr>
+        <w:widowControl/>
+        <w:rPr>
+          <w:rFonts w:ascii="Times New Roman" w:eastAsia="標楷體" w:hAnsi="Times New Roman" w:cs="Times New Roman"/>
+        </w:rPr>
+      </w:pPr>
+      <w:r>
+        <w:rPr>
+          <w:rFonts w:ascii="Times New Roman" w:eastAsia="標楷體" w:hAnsi="Times New Roman" w:cs="Times New Roman"/>
+        </w:rPr>
+        <w:pict>
+          <v:shape id="_x0000_i1049" type="#_x0000_t75" style="width:427pt;height:111pt">
+            <v:imagedata r:id="rId17" o:title="syn4" cropbottom="6394f"/>
+          </v:shape>
+        </w:pict>
+      </w:r>
+      <w:r>
+        <w:rPr>
+          <w:rFonts w:ascii="Times New Roman" w:eastAsia="標楷體" w:hAnsi="Times New Roman" w:cs="Times New Roman"/>
+        </w:rPr>
+        <w:pict>
+          <v:shape id="_x0000_i1051" type="#_x0000_t75" style="width:426.5pt;height:111pt">
+            <v:imagedata r:id="rId18" o:title="syn3" cropbottom="5167f"/>
+          </v:shape>
+        </w:pict>
+      </w:r>
+      <w:r>
+        <w:rPr>
+          <w:rFonts w:ascii="Times New Roman" w:eastAsia="標楷體" w:hAnsi="Times New Roman" w:cs="Times New Roman"/>
+        </w:rPr>
+        <w:br w:type="page"/>
+      </w:r>
+    </w:p>
+    <w:p>
+      <w:pPr>
+        <w:widowControl/>
+        <w:rPr>
+          <w:sz w:val="23"/>
+          <w:szCs w:val="23"/>
+        </w:rPr>
+      </w:pPr>
+      <w:r>
+        <w:rPr>
+          <w:rFonts w:ascii="Times New Roman" w:eastAsia="標楷體" w:hAnsi="Times New Roman" w:cs="Times New Roman"/>
+        </w:rPr>
+        <w:lastRenderedPageBreak/>
+        <w:t xml:space="preserve">(3) </w:t>
+      </w:r>
+      <w:r>
+        <w:rPr>
+          <w:rFonts w:ascii="Times New Roman" w:eastAsia="標楷體" w:hAnsi="Times New Roman" w:cs="Times New Roman"/>
+        </w:rPr>
+        <w:t>p</w:t>
+      </w:r>
+      <w:r>
+        <w:rPr>
+          <w:rFonts w:ascii="Times New Roman" w:eastAsia="標楷體" w:hAnsi="Times New Roman" w:cs="Times New Roman"/>
+        </w:rPr>
+        <w:t>ost-</w:t>
+      </w:r>
+      <w:r>
+        <w:rPr>
+          <w:rFonts w:ascii="Times New Roman" w:eastAsia="標楷體" w:hAnsi="Times New Roman" w:cs="Times New Roman" w:hint="eastAsia"/>
+        </w:rPr>
+        <w:t>Implementation</w:t>
+      </w:r>
+      <w:r>
+        <w:rPr>
+          <w:rFonts w:ascii="Times New Roman" w:eastAsia="標楷體" w:hAnsi="Times New Roman" w:cs="Times New Roman"/>
+        </w:rPr>
+        <w:t xml:space="preserve"> simulation</w:t>
+      </w:r>
+      <w:r>
+        <w:rPr>
+          <w:sz w:val="23"/>
+          <w:szCs w:val="23"/>
+        </w:rPr>
+        <w:t>:</w:t>
+      </w:r>
+    </w:p>
+    <w:p>
+      <w:pPr>
+        <w:widowControl/>
+        <w:rPr>
+          <w:sz w:val="23"/>
+          <w:szCs w:val="23"/>
+        </w:rPr>
+      </w:pPr>
+      <w:r>
+        <w:rPr>
+          <w:rFonts w:hint="eastAsia"/>
+          <w:sz w:val="23"/>
+          <w:szCs w:val="23"/>
+        </w:rPr>
+        <w:t>1</w:t>
+      </w:r>
+      <w:r>
+        <w:rPr>
+          <w:sz w:val="23"/>
+          <w:szCs w:val="23"/>
+        </w:rPr>
+        <w:t>00 ns global reset:</w:t>
+      </w:r>
+    </w:p>
+    <w:p>
+      <w:pPr>
+        <w:widowControl/>
+        <w:rPr>
+          <w:sz w:val="23"/>
+          <w:szCs w:val="23"/>
+        </w:rPr>
+      </w:pPr>
+      <w:r>
+        <w:rPr>
+          <w:sz w:val="23"/>
+          <w:szCs w:val="23"/>
+        </w:rPr>
+        <w:pict>
+          <v:shape id="_x0000_i1053" type="#_x0000_t75" style="width:427pt;height:122.5pt">
+            <v:imagedata r:id="rId19" o:title="imp0"/>
+          </v:shape>
+        </w:pict>
+      </w:r>
+    </w:p>
+    <w:p>
+      <w:pPr>
+        <w:widowControl/>
+        <w:rPr>
+          <w:rFonts w:hint="eastAsia"/>
+          <w:sz w:val="23"/>
+          <w:szCs w:val="23"/>
+        </w:rPr>
+      </w:pPr>
+      <w:r>
+        <w:rPr>
+          <w:sz w:val="23"/>
+          <w:szCs w:val="23"/>
+        </w:rPr>
+        <w:t>First 10 results:</w:t>
+      </w:r>
+    </w:p>
+    <w:p>
+      <w:pPr>
+        <w:widowControl/>
+        <w:rPr>
+          <w:sz w:val="23"/>
+          <w:szCs w:val="23"/>
+        </w:rPr>
+      </w:pPr>
+      <w:r>
+        <w:rPr>
+          <w:sz w:val="23"/>
+          <w:szCs w:val="23"/>
+        </w:rPr>
+        <w:pict>
+          <v:shape id="_x0000_i1060" type="#_x0000_t75" style="width:426.5pt;height:120.5pt">
+            <v:imagedata r:id="rId20" o:title="imp1"/>
+          </v:shape>
+        </w:pict>
+      </w:r>
+    </w:p>
+    <w:p>
+      <w:pPr>
+        <w:widowControl/>
+        <w:rPr>
+          <w:sz w:val="23"/>
+          <w:szCs w:val="23"/>
+        </w:rPr>
+      </w:pPr>
+      <w:r>
+        <w:rPr>
+          <w:sz w:val="23"/>
+          <w:szCs w:val="23"/>
+        </w:rPr>
+        <w:pict>
+          <v:shape id="_x0000_i1061" type="#_x0000_t75" style="width:426.5pt;height:122pt">
+            <v:imagedata r:id="rId21" o:title="imp2"/>
+          </v:shape>
+        </w:pict>
+      </w:r>
+    </w:p>
+    <w:p>
+      <w:pPr>
+        <w:widowControl/>
+        <w:rPr>
+          <w:sz w:val="23"/>
+          <w:szCs w:val="23"/>
+        </w:rPr>
+      </w:pPr>
+      <w:r>
+        <w:rPr>
+          <w:sz w:val="23"/>
+          <w:szCs w:val="23"/>
+        </w:rPr>
+        <w:t>Last 10 results:</w:t>
+      </w:r>
+    </w:p>
+    <w:p>
+      <w:pPr>
+        <w:widowControl/>
+        <w:rPr>
+          <w:sz w:val="23"/>
+          <w:szCs w:val="23"/>
+        </w:rPr>
+      </w:pPr>
+      <w:r>
+        <w:rPr>
+          <w:sz w:val="23"/>
+          <w:szCs w:val="23"/>
+        </w:rPr>
+        <w:pict>
+          <v:shape id="_x0000_i1062" type="#_x0000_t75" style="width:427pt;height:124pt">
+            <v:imagedata r:id="rId22" o:title="imp4"/>
+          </v:shape>
+        </w:pict>
+      </w:r>
+    </w:p>
+    <w:p>
+      <w:pPr>
+        <w:widowControl/>
+        <w:rPr>
+          <w:sz w:val="23"/>
+          <w:szCs w:val="23"/>
+        </w:rPr>
+      </w:pPr>
+      <w:r>
+        <w:rPr>
+          <w:sz w:val="23"/>
+          <w:szCs w:val="23"/>
+        </w:rPr>
+        <w:pict>
+          <v:shape id="_x0000_i1063" type="#_x0000_t75" style="width:426.5pt;height:121pt">
+            <v:imagedata r:id="rId23" o:title="imp3"/>
+          </v:shape>
+        </w:pict>
+      </w:r>
+    </w:p>
+    <w:p>
+      <w:pPr>
+        <w:widowControl/>
+        <w:rPr>
+          <w:sz w:val="23"/>
+          <w:szCs w:val="23"/>
+        </w:rPr>
+      </w:pPr>
+      <w:r>
+        <w:rPr>
+          <w:rFonts w:hint="eastAsia"/>
+          <w:sz w:val="23"/>
+          <w:szCs w:val="23"/>
+        </w:rPr>
+        <w:lastRenderedPageBreak/>
+        <w:t>(</w:t>
+      </w:r>
+      <w:r>
+        <w:rPr>
+          <w:sz w:val="23"/>
+          <w:szCs w:val="23"/>
+        </w:rPr>
+        <w:t xml:space="preserve">4) </w:t>
+      </w:r>
+      <w:r>
+        <w:rPr>
+          <w:sz w:val="23"/>
+          <w:szCs w:val="23"/>
+        </w:rPr>
+        <w:t>the error between the Verilog outputs and Matlab floating-point outputs</w:t>
+      </w:r>
+      <w:r>
+        <w:rPr>
+          <w:sz w:val="23"/>
+          <w:szCs w:val="23"/>
+        </w:rPr>
+        <w:t xml:space="preserve"> </w:t>
+      </w:r>
+    </w:p>
+    <w:p>
+      <w:pPr>
+        <w:widowControl/>
+        <w:rPr>
+          <w:sz w:val="23"/>
+          <w:szCs w:val="23"/>
+        </w:rPr>
+      </w:pPr>
+      <w:r>
+        <w:rPr>
+          <w:sz w:val="23"/>
+          <w:szCs w:val="23"/>
+        </w:rPr>
+        <w:t xml:space="preserve"> </w:t>
+      </w:r>
+    </w:p>
+    <w:p>
+      <w:pPr>
+        <w:widowControl/>
+        <w:rPr>
+          <w:sz w:val="23"/>
+          <w:szCs w:val="23"/>
+        </w:rPr>
+      </w:pPr>
+      <w:r>
+        <w:rPr>
+          <w:sz w:val="23"/>
+          <w:szCs w:val="23"/>
+        </w:rPr>
+        <w:drawing>
+          <wp:inline distT="0" distB="0" distL="0" distR="0" wp14:anchorId="2CC616E0" wp14:editId="507356A6">
+            <wp:extent cx="5427980" cy="3547110"/>
+            <wp:effectExtent l="0" t="0" r="1270" b="0"/>
+            <wp:docPr id="18" name="圖片 18"/>
+            <wp:cNvGraphicFramePr>
+              <a:graphicFrameLocks xmlns:a="http://schemas.openxmlformats.org/drawingml/2006/main" noChangeAspect="1"/>
+            </wp:cNvGraphicFramePr>
+            <a:graphic xmlns:a="http://schemas.openxmlformats.org/drawingml/2006/main">
+              <a:graphicData uri="http://schemas.openxmlformats.org/drawingml/2006/picture">
+                <pic:pic xmlns:pic="http://schemas.openxmlformats.org/drawingml/2006/picture">
+                  <pic:nvPicPr>
+                    <pic:cNvPr id="1" name=""/>
+                    <pic:cNvPicPr/>
+                  </pic:nvPicPr>
+                  <pic:blipFill>
+                    <a:blip r:embed="rId24"/>
+                    <a:stretch>
+                      <a:fillRect/>
+                    </a:stretch>
+                  </pic:blipFill>
+                  <pic:spPr>
+                    <a:xfrm>
+                      <a:off x="0" y="0"/>
+                      <a:ext cx="5427980" cy="3547110"/>
+                    </a:xfrm>
+                    <a:prstGeom prst="rect">
+                      <a:avLst/>
+                    </a:prstGeom>
+                  </pic:spPr>
+                </pic:pic>
+              </a:graphicData>
+            </a:graphic>
+          </wp:inline>
+        </w:drawing>
+      </w:r>
+      <w:bookmarkStart w:id="0" w:name="_GoBack"/>
+      <w:bookmarkEnd w:id="0"/>
+    </w:p>
+    <w:p>
+      <w:pPr>
+        <w:widowControl/>
+        <w:rPr>
+          <w:sz w:val="23"/>
+          <w:szCs w:val="23"/>
+        </w:rPr>
+      </w:pPr>
+      <w:r>
+        <w:rPr>
+          <w:sz w:val="23"/>
+          <w:szCs w:val="23"/>
+        </w:rPr>
+        <w:t>Matlab first 10 results:</w:t>
+      </w:r>
+    </w:p>
+    <w:p>
+      <w:pPr>
+        <w:widowControl/>
+        <w:rPr>
+          <w:sz w:val="23"/>
+          <w:szCs w:val="23"/>
+        </w:rPr>
+      </w:pPr>
+      <w:r>
+        <w:rPr>
+          <w:sz w:val="23"/>
+          <w:szCs w:val="23"/>
+        </w:rPr>
+        <w:t xml:space="preserve"> </w:t>
+      </w:r>
+      <w:proofErr w:type="gramStart"/>
+      <w:r>
+        <w:rPr>
+          <w:sz w:val="23"/>
+          <w:szCs w:val="23"/>
+        </w:rPr>
+        <w:t xml:space="preserve">[  </w:t>
+      </w:r>
+      <w:r>
+        <w:rPr>
+          <w:sz w:val="23"/>
+          <w:szCs w:val="23"/>
+        </w:rPr>
+        <w:t>-</w:t>
+      </w:r>
+      <w:proofErr w:type="gramEnd"/>
+      <w:r>
+        <w:rPr>
+          <w:sz w:val="23"/>
+          <w:szCs w:val="23"/>
+        </w:rPr>
+        <w:t>7095</w:t>
+      </w:r>
+      <w:r>
+        <w:rPr>
+          <w:sz w:val="23"/>
+          <w:szCs w:val="23"/>
+        </w:rPr>
+        <w:t xml:space="preserve">  </w:t>
+      </w:r>
+      <w:r>
+        <w:rPr>
+          <w:sz w:val="23"/>
+          <w:szCs w:val="23"/>
+        </w:rPr>
+        <w:t>-7457</w:t>
+      </w:r>
+      <w:r>
+        <w:rPr>
+          <w:sz w:val="23"/>
+          <w:szCs w:val="23"/>
+        </w:rPr>
+        <w:t xml:space="preserve">  </w:t>
+      </w:r>
+      <w:r>
+        <w:rPr>
+          <w:sz w:val="23"/>
+          <w:szCs w:val="23"/>
+        </w:rPr>
+        <w:t>-7754</w:t>
+      </w:r>
+      <w:r>
+        <w:rPr>
+          <w:sz w:val="23"/>
+          <w:szCs w:val="23"/>
+        </w:rPr>
+        <w:t xml:space="preserve">  </w:t>
+      </w:r>
+      <w:r>
+        <w:rPr>
+          <w:sz w:val="23"/>
+          <w:szCs w:val="23"/>
+        </w:rPr>
+        <w:t>-7987</w:t>
+      </w:r>
+      <w:r>
+        <w:rPr>
+          <w:sz w:val="23"/>
+          <w:szCs w:val="23"/>
+        </w:rPr>
+        <w:t xml:space="preserve">  </w:t>
+      </w:r>
+      <w:r>
+        <w:rPr>
+          <w:sz w:val="23"/>
+          <w:szCs w:val="23"/>
+        </w:rPr>
+        <w:t>-8156</w:t>
+      </w:r>
+      <w:r>
+        <w:rPr>
+          <w:sz w:val="23"/>
+          <w:szCs w:val="23"/>
+        </w:rPr>
+        <w:t xml:space="preserve">  </w:t>
+      </w:r>
+      <w:r>
+        <w:rPr>
+          <w:sz w:val="23"/>
+          <w:szCs w:val="23"/>
+        </w:rPr>
+        <w:t>-8262</w:t>
+      </w:r>
+      <w:r>
+        <w:rPr>
+          <w:sz w:val="23"/>
+          <w:szCs w:val="23"/>
+        </w:rPr>
+        <w:t xml:space="preserve">  </w:t>
+      </w:r>
+      <w:r>
+        <w:rPr>
+          <w:sz w:val="23"/>
+          <w:szCs w:val="23"/>
+        </w:rPr>
+        <w:t>-8303</w:t>
+      </w:r>
+      <w:r>
+        <w:rPr>
+          <w:sz w:val="23"/>
+          <w:szCs w:val="23"/>
+        </w:rPr>
+        <w:t xml:space="preserve">  </w:t>
+      </w:r>
+      <w:r>
+        <w:rPr>
+          <w:sz w:val="23"/>
+          <w:szCs w:val="23"/>
+        </w:rPr>
+        <w:t>-8280</w:t>
+      </w:r>
+      <w:r>
+        <w:rPr>
+          <w:sz w:val="23"/>
+          <w:szCs w:val="23"/>
+        </w:rPr>
+        <w:t xml:space="preserve">  </w:t>
+      </w:r>
+      <w:r>
+        <w:rPr>
+          <w:sz w:val="23"/>
+          <w:szCs w:val="23"/>
+        </w:rPr>
+        <w:t>-8192</w:t>
+      </w:r>
+      <w:r>
+        <w:rPr>
+          <w:sz w:val="23"/>
+          <w:szCs w:val="23"/>
+        </w:rPr>
+        <w:t xml:space="preserve">  </w:t>
+      </w:r>
+      <w:r>
+        <w:rPr>
+          <w:sz w:val="23"/>
+          <w:szCs w:val="23"/>
+        </w:rPr>
+        <w:t>-8279</w:t>
+      </w:r>
+      <w:r>
+        <w:rPr>
+          <w:sz w:val="23"/>
+          <w:szCs w:val="23"/>
+        </w:rPr>
+        <w:t xml:space="preserve"> </w:t>
+      </w:r>
+      <w:r>
+        <w:rPr>
+          <w:sz w:val="23"/>
+          <w:szCs w:val="23"/>
+        </w:rPr>
+        <w:t xml:space="preserve"> ]</w:t>
+      </w:r>
+    </w:p>
+    <w:p>
+      <w:pPr>
+        <w:widowControl/>
+        <w:rPr>
+          <w:sz w:val="23"/>
+          <w:szCs w:val="23"/>
+        </w:rPr>
+      </w:pPr>
+    </w:p>
+    <w:p>
+      <w:pPr>
+        <w:widowControl/>
+        <w:rPr>
+          <w:sz w:val="23"/>
+          <w:szCs w:val="23"/>
+        </w:rPr>
+      </w:pPr>
+      <w:r>
+        <w:rPr>
+          <w:sz w:val="23"/>
+          <w:szCs w:val="23"/>
+        </w:rPr>
+        <w:t>Matlab last 10 results:</w:t>
+      </w:r>
+    </w:p>
+    <w:p>
+      <w:pPr>
+        <w:widowControl/>
+        <w:rPr>
+          <w:sz w:val="23"/>
+          <w:szCs w:val="23"/>
+        </w:rPr>
+      </w:pPr>
+      <w:r>
+        <w:rPr>
+          <w:sz w:val="23"/>
+          <w:szCs w:val="23"/>
+        </w:rPr>
+        <w:t xml:space="preserve">[  </w:t>
+      </w:r>
+      <w:r>
+        <w:rPr>
+          <w:sz w:val="23"/>
+          <w:szCs w:val="23"/>
+        </w:rPr>
+        <w:t xml:space="preserve"> </w:t>
+      </w:r>
+      <w:r>
+        <w:rPr>
+          <w:sz w:val="23"/>
+          <w:szCs w:val="23"/>
+        </w:rPr>
+        <w:t>-</w:t>
+      </w:r>
+      <w:proofErr w:type="gramStart"/>
+      <w:r>
+        <w:rPr>
+          <w:sz w:val="23"/>
+          <w:szCs w:val="23"/>
+        </w:rPr>
+        <w:t>3178</w:t>
+      </w:r>
+      <w:r>
+        <w:rPr>
+          <w:sz w:val="23"/>
+          <w:szCs w:val="23"/>
+        </w:rPr>
+        <w:t xml:space="preserve">  </w:t>
+      </w:r>
+      <w:r>
+        <w:rPr>
+          <w:sz w:val="23"/>
+          <w:szCs w:val="23"/>
+        </w:rPr>
+        <w:t>-</w:t>
+      </w:r>
+      <w:proofErr w:type="gramEnd"/>
+      <w:r>
+        <w:rPr>
+          <w:sz w:val="23"/>
+          <w:szCs w:val="23"/>
+        </w:rPr>
+        <w:t>3647</w:t>
+      </w:r>
+      <w:r>
+        <w:rPr>
+          <w:sz w:val="23"/>
+          <w:szCs w:val="23"/>
+        </w:rPr>
+        <w:t xml:space="preserve">  </w:t>
+      </w:r>
+      <w:r>
+        <w:rPr>
+          <w:sz w:val="23"/>
+          <w:szCs w:val="23"/>
+        </w:rPr>
+        <w:t>-4097</w:t>
+      </w:r>
+      <w:r>
+        <w:rPr>
+          <w:sz w:val="23"/>
+          <w:szCs w:val="23"/>
+        </w:rPr>
+        <w:t xml:space="preserve">  </w:t>
+      </w:r>
+      <w:r>
+        <w:rPr>
+          <w:sz w:val="23"/>
+          <w:szCs w:val="23"/>
+        </w:rPr>
+        <w:t>-4636</w:t>
+      </w:r>
+      <w:r>
+        <w:rPr>
+          <w:sz w:val="23"/>
+          <w:szCs w:val="23"/>
+        </w:rPr>
+        <w:t xml:space="preserve">  </w:t>
+      </w:r>
+      <w:r>
+        <w:rPr>
+          <w:sz w:val="23"/>
+          <w:szCs w:val="23"/>
+        </w:rPr>
+        <w:t>-5128</w:t>
+      </w:r>
+      <w:r>
+        <w:rPr>
+          <w:sz w:val="23"/>
+          <w:szCs w:val="23"/>
+        </w:rPr>
+        <w:t xml:space="preserve">  </w:t>
+      </w:r>
+      <w:r>
+        <w:rPr>
+          <w:sz w:val="23"/>
+          <w:szCs w:val="23"/>
+        </w:rPr>
+        <w:t>-5573</w:t>
+      </w:r>
+      <w:r>
+        <w:rPr>
+          <w:sz w:val="23"/>
+          <w:szCs w:val="23"/>
+        </w:rPr>
+        <w:t xml:space="preserve">  </w:t>
+      </w:r>
+      <w:r>
+        <w:rPr>
+          <w:sz w:val="23"/>
+          <w:szCs w:val="23"/>
+        </w:rPr>
+        <w:t>-5971</w:t>
+      </w:r>
+      <w:r>
+        <w:rPr>
+          <w:sz w:val="23"/>
+          <w:szCs w:val="23"/>
+        </w:rPr>
+        <w:t xml:space="preserve">  </w:t>
+      </w:r>
+      <w:r>
+        <w:rPr>
+          <w:sz w:val="23"/>
+          <w:szCs w:val="23"/>
+        </w:rPr>
+        <w:t>-6323</w:t>
+      </w:r>
+      <w:r>
+        <w:rPr>
+          <w:sz w:val="23"/>
+          <w:szCs w:val="23"/>
+        </w:rPr>
+        <w:t xml:space="preserve">  </w:t>
+      </w:r>
+      <w:r>
+        <w:rPr>
+          <w:sz w:val="23"/>
+          <w:szCs w:val="23"/>
+        </w:rPr>
+        <w:t>-6627</w:t>
+      </w:r>
+      <w:r>
+        <w:rPr>
+          <w:sz w:val="23"/>
+          <w:szCs w:val="23"/>
+        </w:rPr>
+        <w:t xml:space="preserve">  </w:t>
+      </w:r>
+      <w:r>
+        <w:rPr>
+          <w:sz w:val="23"/>
+          <w:szCs w:val="23"/>
+        </w:rPr>
+        <w:t>-6885</w:t>
+      </w:r>
+      <w:r>
+        <w:rPr>
+          <w:sz w:val="23"/>
+          <w:szCs w:val="23"/>
+        </w:rPr>
+        <w:t xml:space="preserve">  </w:t>
+      </w:r>
+      <w:r>
+        <w:rPr>
+          <w:sz w:val="23"/>
+          <w:szCs w:val="23"/>
+        </w:rPr>
+        <w:t xml:space="preserve"> ]</w:t>
+      </w:r>
+    </w:p>
+    <w:p>
+      <w:pPr>
+        <w:widowControl/>
+        <w:rPr>
+          <w:sz w:val="23"/>
+          <w:szCs w:val="23"/>
+        </w:rPr>
+      </w:pPr>
+    </w:p>
+    <w:p>
+      <w:pPr>
+        <w:widowControl/>
+        <w:rPr>
+          <w:sz w:val="23"/>
+          <w:szCs w:val="23"/>
+        </w:rPr>
+      </w:pPr>
+    </w:p>
+    <w:p>
+      <w:pPr>
+        <w:widowControl/>
+        <w:rPr>
+          <w:sz w:val="23"/>
+          <w:szCs w:val="23"/>
+        </w:rPr>
+      </w:pPr>
+    </w:p>
+    <w:p>
+      <w:pPr>
+        <w:widowControl/>
+        <w:rPr>
+          <w:sz w:val="23"/>
+          <w:szCs w:val="23"/>
+        </w:rPr>
+      </w:pPr>
+      <w:r>
+        <w:rPr>
+          <w:sz w:val="23"/>
+          <w:szCs w:val="23"/>
+        </w:rPr>
+        <w:br w:type="page"/>
+      </w:r>
+    </w:p>
+    <w:p>
+      <w:pPr>
+        <w:widowControl/>
+        <w:rPr>
+          <w:sz w:val="23"/>
+          <w:szCs w:val="23"/>
+        </w:rPr>
+      </w:pPr>
+    </w:p>
+    <w:p>
+      <w:pPr>
+        <w:pStyle w:val="Default"/>
+        <w:rPr>
+          <w:sz w:val="23"/>
+          <w:szCs w:val="23"/>
+        </w:rPr>
+      </w:pPr>
+      <w:r>
+        <w:rPr>
+          <w:sz w:val="23"/>
+          <w:szCs w:val="23"/>
+        </w:rPr>
+        <w:t xml:space="preserve">8. Show your timing report and critical path. Check if the critical path is reasonable. (10%) </w:t>
+      </w:r>
+    </w:p>
+    <w:p>
+      <w:pPr>
+        <w:pStyle w:val="Default"/>
+        <w:rPr>
+          <w:rFonts w:hint="eastAsia"/>
+          <w:sz w:val="23"/>
+          <w:szCs w:val="23"/>
+        </w:rPr>
+      </w:pPr>
+    </w:p>
+    <w:p>
+      <w:pPr>
+        <w:pStyle w:val="Default"/>
+        <w:rPr>
+          <w:rFonts w:hint="eastAsia"/>
+          <w:sz w:val="23"/>
+          <w:szCs w:val="23"/>
+        </w:rPr>
+      </w:pPr>
+      <w:r>
+        <w:rPr>
+          <w:sz w:val="23"/>
+          <w:szCs w:val="23"/>
+        </w:rPr>
+        <w:t>Timing report:</w:t>
+      </w:r>
+    </w:p>
+    <w:p>
+      <w:pPr>
+        <w:pStyle w:val="Default"/>
+        <w:rPr>
+          <w:rFonts w:hint="eastAsia"/>
+          <w:sz w:val="23"/>
+          <w:szCs w:val="23"/>
+        </w:rPr>
+      </w:pPr>
+      <w:r>
+        <w:rPr>
+          <w:sz w:val="23"/>
+          <w:szCs w:val="23"/>
+        </w:rPr>
+        <w:drawing>
+          <wp:inline distT="0" distB="0" distL="0" distR="0" wp14:anchorId="4819C23C" wp14:editId="79C684C1">
+            <wp:extent cx="5427980" cy="1134745"/>
+            <wp:effectExtent l="0" t="0" r="1270" b="8255"/>
+            <wp:docPr id="8" name="圖片 8"/>
+            <wp:cNvGraphicFramePr>
+              <a:graphicFrameLocks xmlns:a="http://schemas.openxmlformats.org/drawingml/2006/main" noChangeAspect="1"/>
+            </wp:cNvGraphicFramePr>
+            <a:graphic xmlns:a="http://schemas.openxmlformats.org/drawingml/2006/main">
+              <a:graphicData uri="http://schemas.openxmlformats.org/drawingml/2006/picture">
+                <pic:pic xmlns:pic="http://schemas.openxmlformats.org/drawingml/2006/picture">
+                  <pic:nvPicPr>
+                    <pic:cNvPr id="1" name=""/>
+                    <pic:cNvPicPr/>
+                  </pic:nvPicPr>
+                  <pic:blipFill>
+                    <a:blip r:embed="rId25"/>
+                    <a:stretch>
+                      <a:fillRect/>
+                    </a:stretch>
+                  </pic:blipFill>
+                  <pic:spPr>
+                    <a:xfrm>
+                      <a:off x="0" y="0"/>
+                      <a:ext cx="5427980" cy="1134745"/>
+                    </a:xfrm>
+                    <a:prstGeom prst="rect">
+                      <a:avLst/>
+                    </a:prstGeom>
+                  </pic:spPr>
+                </pic:pic>
+              </a:graphicData>
+            </a:graphic>
+          </wp:inline>
+        </w:drawing>
+      </w:r>
+    </w:p>
+    <w:p>
+      <w:pPr>
+        <w:widowControl/>
+      </w:pPr>
+      <w:r>
+        <w:t>Setup time:</w:t>
+      </w:r>
+    </w:p>
+    <w:p>
+      <w:pPr>
+        <w:widowControl/>
+      </w:pPr>
+      <w:r>
+        <w:drawing>
+          <wp:inline distT="0" distB="0" distL="0" distR="0" wp14:anchorId="465A7AAB" wp14:editId="6EE464FD">
+            <wp:extent cx="5427980" cy="1444625"/>
+            <wp:effectExtent l="0" t="0" r="1270" b="3175"/>
+            <wp:docPr id="11" name="圖片 11"/>
+            <wp:cNvGraphicFramePr>
+              <a:graphicFrameLocks xmlns:a="http://schemas.openxmlformats.org/drawingml/2006/main" noChangeAspect="1"/>
+            </wp:cNvGraphicFramePr>
+            <a:graphic xmlns:a="http://schemas.openxmlformats.org/drawingml/2006/main">
+              <a:graphicData uri="http://schemas.openxmlformats.org/drawingml/2006/picture">
+                <pic:pic xmlns:pic="http://schemas.openxmlformats.org/drawingml/2006/picture">
+                  <pic:nvPicPr>
+                    <pic:cNvPr id="1" name=""/>
+                    <pic:cNvPicPr/>
+                  </pic:nvPicPr>
+                  <pic:blipFill>
+                    <a:blip r:embed="rId26"/>
+                    <a:stretch>
+                      <a:fillRect/>
+                    </a:stretch>
+                  </pic:blipFill>
+                  <pic:spPr>
+                    <a:xfrm>
+                      <a:off x="0" y="0"/>
+                      <a:ext cx="5427980" cy="1444625"/>
+                    </a:xfrm>
+                    <a:prstGeom prst="rect">
+                      <a:avLst/>
+                    </a:prstGeom>
+                  </pic:spPr>
+                </pic:pic>
+              </a:graphicData>
+            </a:graphic>
+          </wp:inline>
+        </w:drawing>
+      </w:r>
+    </w:p>
+    <w:p>
+      <w:pPr>
+        <w:widowControl/>
+      </w:pPr>
+      <w:r>
+        <w:t>Hold time:</w:t>
+      </w:r>
+    </w:p>
+    <w:p>
+      <w:pPr>
+        <w:widowControl/>
+      </w:pPr>
+      <w:r>
+        <w:drawing>
+          <wp:inline distT="0" distB="0" distL="0" distR="0" wp14:anchorId="5638E837" wp14:editId="77CEB878">
+            <wp:extent cx="5427980" cy="1503680"/>
+            <wp:effectExtent l="0" t="0" r="1270" b="1270"/>
+            <wp:docPr id="12" name="圖片 12"/>
+            <wp:cNvGraphicFramePr>
+              <a:graphicFrameLocks xmlns:a="http://schemas.openxmlformats.org/drawingml/2006/main" noChangeAspect="1"/>
+            </wp:cNvGraphicFramePr>
+            <a:graphic xmlns:a="http://schemas.openxmlformats.org/drawingml/2006/main">
+              <a:graphicData uri="http://schemas.openxmlformats.org/drawingml/2006/picture">
+                <pic:pic xmlns:pic="http://schemas.openxmlformats.org/drawingml/2006/picture">
+                  <pic:nvPicPr>
+                    <pic:cNvPr id="1" name=""/>
+                    <pic:cNvPicPr/>
+                  </pic:nvPicPr>
+                  <pic:blipFill>
+                    <a:blip r:embed="rId27"/>
+                    <a:stretch>
+                      <a:fillRect/>
+                    </a:stretch>
+                  </pic:blipFill>
+                  <pic:spPr>
+                    <a:xfrm>
+                      <a:off x="0" y="0"/>
+                      <a:ext cx="5427980" cy="1503680"/>
+                    </a:xfrm>
+                    <a:prstGeom prst="rect">
+                      <a:avLst/>
+                    </a:prstGeom>
+                  </pic:spPr>
+                </pic:pic>
+              </a:graphicData>
+            </a:graphic>
+          </wp:inline>
+        </w:drawing>
+      </w:r>
+    </w:p>
+    <w:p>
+      <w:pPr>
+        <w:widowControl/>
+      </w:pPr>
+      <w:r>
+        <w:br w:type="page"/>
+      </w:r>
+    </w:p>
+    <w:p>
+      <w:pPr>
+        <w:widowControl/>
+      </w:pPr>
+      <w:r>
+        <w:rPr>
+          <w:sz w:val="23"/>
+          <w:szCs w:val="23"/>
+        </w:rPr>
+        <w:lastRenderedPageBreak/>
+        <w:t>critical path</w:t>
+      </w:r>
+      <w:r>
+        <w:t>:</w:t>
+      </w:r>
+    </w:p>
+    <w:p>
+      <w:pPr>
+        <w:widowControl/>
+      </w:pPr>
+      <w:r>
+        <w:drawing>
+          <wp:inline distT="0" distB="0" distL="0" distR="0" wp14:anchorId="2A3304FD" wp14:editId="62D6CB49">
+            <wp:extent cx="5427980" cy="2409825"/>
+            <wp:effectExtent l="0" t="0" r="1270" b="9525"/>
+            <wp:docPr id="13" name="圖片 13"/>
+            <wp:cNvGraphicFramePr>
+              <a:graphicFrameLocks xmlns:a="http://schemas.openxmlformats.org/drawingml/2006/main" noChangeAspect="1"/>
+            </wp:cNvGraphicFramePr>
+            <a:graphic xmlns:a="http://schemas.openxmlformats.org/drawingml/2006/main">
+              <a:graphicData uri="http://schemas.openxmlformats.org/drawingml/2006/picture">
+                <pic:pic xmlns:pic="http://schemas.openxmlformats.org/drawingml/2006/picture">
+                  <pic:nvPicPr>
+                    <pic:cNvPr id="1" name=""/>
+                    <pic:cNvPicPr/>
+                  </pic:nvPicPr>
+                  <pic:blipFill>
+                    <a:blip r:embed="rId28"/>
+                    <a:stretch>
+                      <a:fillRect/>
+                    </a:stretch>
+                  </pic:blipFill>
+                  <pic:spPr>
+                    <a:xfrm>
+                      <a:off x="0" y="0"/>
+                      <a:ext cx="5427980" cy="2409825"/>
+                    </a:xfrm>
+                    <a:prstGeom prst="rect">
+                      <a:avLst/>
+                    </a:prstGeom>
+                  </pic:spPr>
+                </pic:pic>
+              </a:graphicData>
+            </a:graphic>
+          </wp:inline>
+        </w:drawing>
+      </w:r>
+      <w:r>
+        <w:t xml:space="preserve"> </w:t>
+      </w:r>
+    </w:p>
+    <w:p>
+      <w:pPr>
+        <w:widowControl/>
+      </w:pPr>
+    </w:p>
+    <w:p>
+      <w:pPr>
+        <w:widowControl/>
+      </w:pPr>
+      <w:r>
+        <w:drawing>
+          <wp:inline distT="0" distB="0" distL="0" distR="0" wp14:anchorId="6947370A" wp14:editId="20D92AE3">
+            <wp:extent cx="5427980" cy="2740660"/>
+            <wp:effectExtent l="0" t="0" r="1270" b="2540"/>
+            <wp:docPr id="14" name="圖片 14"/>
+            <wp:cNvGraphicFramePr>
+              <a:graphicFrameLocks xmlns:a="http://schemas.openxmlformats.org/drawingml/2006/main" noChangeAspect="1"/>
+            </wp:cNvGraphicFramePr>
+            <a:graphic xmlns:a="http://schemas.openxmlformats.org/drawingml/2006/main">
+              <a:graphicData uri="http://schemas.openxmlformats.org/drawingml/2006/picture">
+                <pic:pic xmlns:pic="http://schemas.openxmlformats.org/drawingml/2006/picture">
+                  <pic:nvPicPr>
+                    <pic:cNvPr id="1" name=""/>
+                    <pic:cNvPicPr/>
+                  </pic:nvPicPr>
+                  <pic:blipFill>
+                    <a:blip r:embed="rId29"/>
+                    <a:stretch>
+                      <a:fillRect/>
+                    </a:stretch>
+                  </pic:blipFill>
+                  <pic:spPr>
+                    <a:xfrm>
+                      <a:off x="0" y="0"/>
+                      <a:ext cx="5427980" cy="2740660"/>
+                    </a:xfrm>
+                    <a:prstGeom prst="rect">
+                      <a:avLst/>
+                    </a:prstGeom>
+                  </pic:spPr>
+                </pic:pic>
+              </a:graphicData>
+            </a:graphic>
+          </wp:inline>
+        </w:drawing>
+      </w:r>
+      <w:r>
+        <w:t xml:space="preserve"> </w:t>
+      </w:r>
+    </w:p>
+    <w:p>
+      <w:pPr>
+        <w:widowControl/>
+        <w:rPr>
+          <w:rFonts w:ascii="Times New Roman" w:eastAsia="標楷體" w:hAnsi="Times New Roman" w:cs="Times New Roman"/>
+        </w:rPr>
+      </w:pPr>
+      <w:r>
+        <w:rPr>
+          <w:rFonts w:ascii="Times New Roman" w:eastAsia="標楷體" w:hAnsi="Times New Roman" w:cs="Times New Roman"/>
+        </w:rPr>
+        <w:t>此次設計為了提高其運算速度採用了</w:t>
+      </w:r>
+      <w:r>
+        <w:rPr>
+          <w:rFonts w:ascii="Times New Roman" w:eastAsia="標楷體" w:hAnsi="Times New Roman" w:cs="Times New Roman"/>
+        </w:rPr>
+        <w:t>pipeline</w:t>
+      </w:r>
+      <w:r>
+        <w:rPr>
+          <w:rFonts w:ascii="Times New Roman" w:eastAsia="標楷體" w:hAnsi="Times New Roman" w:cs="Times New Roman"/>
+        </w:rPr>
+        <w:t>的設計，在</w:t>
+      </w:r>
+      <w:r>
+        <w:rPr>
+          <w:rFonts w:ascii="Times New Roman" w:eastAsia="標楷體" w:hAnsi="Times New Roman" w:cs="Times New Roman"/>
+        </w:rPr>
+        <w:t>v0, v1, v2</w:t>
+      </w:r>
+      <w:r>
+        <w:rPr>
+          <w:rFonts w:ascii="Times New Roman" w:eastAsia="標楷體" w:hAnsi="Times New Roman" w:cs="Times New Roman"/>
+        </w:rPr>
+        <w:t>之輸出擺上一個</w:t>
+      </w:r>
+      <w:r>
+        <w:rPr>
+          <w:rFonts w:ascii="Times New Roman" w:eastAsia="標楷體" w:hAnsi="Times New Roman" w:cs="Times New Roman"/>
+        </w:rPr>
+        <w:t>latch</w:t>
+      </w:r>
+      <w:r>
+        <w:rPr>
+          <w:rFonts w:ascii="Times New Roman" w:eastAsia="標楷體" w:hAnsi="Times New Roman" w:cs="Times New Roman"/>
+        </w:rPr>
+        <w:t>來減少</w:t>
+      </w:r>
+      <w:r>
+        <w:rPr>
+          <w:rFonts w:ascii="Times New Roman" w:eastAsia="標楷體" w:hAnsi="Times New Roman" w:cs="Times New Roman"/>
+        </w:rPr>
+        <w:t>setup time</w:t>
+      </w:r>
+      <w:r>
+        <w:rPr>
+          <w:rFonts w:ascii="Times New Roman" w:eastAsia="標楷體" w:hAnsi="Times New Roman" w:cs="Times New Roman"/>
+        </w:rPr>
+        <w:t>，防止訊號走太長的路徑與經過太多運算，從而導致運算出錯。</w:t>
+      </w:r>
+    </w:p>
+    <w:p>
+      <w:pPr>
+        <w:widowControl/>
+        <w:rPr>
+          <w:rFonts w:ascii="Times New Roman" w:eastAsia="標楷體" w:hAnsi="Times New Roman" w:cs="Times New Roman"/>
+        </w:rPr>
+      </w:pPr>
+      <w:r>
+        <w:rPr>
+          <w:rFonts w:ascii="Times New Roman" w:eastAsia="標楷體" w:hAnsi="Times New Roman" w:cs="Times New Roman"/>
+        </w:rPr>
+        <w:t>這一路</w:t>
+      </w:r>
+      <w:r>
+        <w:rPr>
+          <w:rFonts w:ascii="Times New Roman" w:eastAsia="標楷體" w:hAnsi="Times New Roman" w:cs="Times New Roman"/>
+        </w:rPr>
+        <w:t>徑</w:t>
+      </w:r>
+      <w:r>
+        <w:rPr>
+          <w:rFonts w:ascii="Times New Roman" w:eastAsia="標楷體" w:hAnsi="Times New Roman" w:cs="Times New Roman"/>
+        </w:rPr>
+        <w:t>經過</w:t>
+      </w:r>
+      <w:r>
+        <w:rPr>
+          <w:rFonts w:ascii="Times New Roman" w:eastAsia="標楷體" w:hAnsi="Times New Roman" w:cs="Times New Roman"/>
+        </w:rPr>
+        <w:t>1</w:t>
+      </w:r>
+      <w:r>
+        <w:rPr>
+          <w:rFonts w:ascii="Times New Roman" w:eastAsia="標楷體" w:hAnsi="Times New Roman" w:cs="Times New Roman"/>
+        </w:rPr>
+        <w:t>次位移後分別經過了三顆加法器，最後到達與</w:t>
+      </w:r>
+      <w:r>
+        <w:rPr>
+          <w:rFonts w:ascii="Times New Roman" w:eastAsia="標楷體" w:hAnsi="Times New Roman" w:cs="Times New Roman"/>
+        </w:rPr>
+        <w:t>mu</w:t>
+      </w:r>
+      <w:r>
+        <w:rPr>
+          <w:rFonts w:ascii="Times New Roman" w:eastAsia="標楷體" w:hAnsi="Times New Roman" w:cs="Times New Roman"/>
+        </w:rPr>
+        <w:t>相乘的乘法器前的</w:t>
+      </w:r>
+      <w:r>
+        <w:rPr>
+          <w:rFonts w:ascii="Times New Roman" w:eastAsia="標楷體" w:hAnsi="Times New Roman" w:cs="Times New Roman"/>
+        </w:rPr>
+        <w:t>latch</w:t>
+      </w:r>
+      <w:r>
+        <w:rPr>
+          <w:rFonts w:ascii="Times New Roman" w:eastAsia="標楷體" w:hAnsi="Times New Roman" w:cs="Times New Roman"/>
+        </w:rPr>
+        <w:t>。此一路徑作為本設計架構的</w:t>
+      </w:r>
+      <w:r>
+        <w:rPr>
+          <w:rFonts w:ascii="Times New Roman" w:eastAsia="標楷體" w:hAnsi="Times New Roman" w:cs="Times New Roman"/>
+        </w:rPr>
+        <w:t>critical path</w:t>
+      </w:r>
+      <w:r>
+        <w:rPr>
+          <w:rFonts w:ascii="Times New Roman" w:eastAsia="標楷體" w:hAnsi="Times New Roman" w:cs="Times New Roman"/>
+        </w:rPr>
+        <w:t>學生認為很合理。</w:t>
+      </w:r>
+    </w:p>
+    <w:p>
+      <w:pPr>
+        <w:widowControl/>
+        <w:rPr>
+          <w:rFonts w:ascii="Times New Roman" w:eastAsia="標楷體" w:hAnsi="Times New Roman" w:cs="Times New Roman"/>
+          <w:color w:val="000000"/>
+          <w:kern w:val="0"/>
+          <w:szCs w:val="24"/>
+        </w:rPr>
+      </w:pPr>
+      <w:r>
+        <w:rPr>
+          <w:rFonts w:ascii="Times New Roman" w:eastAsia="標楷體" w:hAnsi="Times New Roman" w:cs="Times New Roman"/>
+        </w:rPr>
+        <w:br w:type="page"/>
+      </w:r>
+    </w:p>
+    <w:p>
+      <w:pPr>
+        <w:pStyle w:val="Default"/>
+        <w:rPr>
+          <w:b/>
+          <w:bCs/>
+          <w:color w:val="FF0000"/>
+          <w:sz w:val="23"/>
+          <w:szCs w:val="23"/>
+        </w:rPr>
+      </w:pPr>
+      <w:r>
+        <w:rPr>
+          <w:sz w:val="23"/>
+          <w:szCs w:val="23"/>
+        </w:rPr>
+        <w:lastRenderedPageBreak/>
+        <w:t>9.</w:t>
+      </w:r>
+      <w:r>
+        <w:t xml:space="preserve"> </w:t>
+      </w:r>
+      <w:r>
+        <w:rPr>
+          <w:b/>
+          <w:bCs/>
+          <w:sz w:val="23"/>
+          <w:szCs w:val="23"/>
+        </w:rPr>
+        <w:t xml:space="preserve">Compare to the post-route simulation results (by Matlab figure.) (10%) and </w:t>
+      </w:r>
+      <w:r>
+        <w:rPr>
+          <w:sz w:val="23"/>
+          <w:szCs w:val="23"/>
+        </w:rPr>
+        <w:t xml:space="preserve">show your measurement results on your hardcopy before the deadline. (10%) </w:t>
+      </w:r>
+      <w:r>
+        <w:rPr>
+          <w:b/>
+          <w:bCs/>
+          <w:color w:val="FF0000"/>
+          <w:sz w:val="23"/>
+          <w:szCs w:val="23"/>
+        </w:rPr>
+        <w:t xml:space="preserve">(Demo to TA until 11/14. (10%)) </w:t>
+      </w:r>
+    </w:p>
+    <w:p>
+      <w:pPr>
+        <w:pStyle w:val="Default"/>
+        <w:rPr>
+          <w:b/>
+          <w:bCs/>
+          <w:color w:val="FF0000"/>
+          <w:sz w:val="23"/>
+          <w:szCs w:val="23"/>
+        </w:rPr>
+      </w:pPr>
+    </w:p>
+    <w:p>
+      <w:pPr>
+        <w:rPr>
+          <w:rFonts w:ascii="Times New Roman" w:eastAsia="標楷體" w:hAnsi="Times New Roman" w:cs="Times New Roman"/>
+        </w:rPr>
+      </w:pPr>
+      <w:r>
+        <w:rPr>
+          <w:rFonts w:ascii="Times New Roman" w:eastAsia="標楷體" w:hAnsi="Times New Roman" w:cs="Times New Roman" w:hint="eastAsia"/>
+        </w:rPr>
+        <w:t>(1)</w:t>
+      </w:r>
+      <w:r>
+        <w:rPr>
+          <w:rFonts w:ascii="Times New Roman" w:eastAsia="標楷體" w:hAnsi="Times New Roman" w:cs="Times New Roman"/>
+        </w:rPr>
+        <w:t xml:space="preserve"> </w:t>
+      </w:r>
+      <w:r>
+        <w:rPr>
+          <w:rFonts w:ascii="Times New Roman" w:eastAsia="標楷體" w:hAnsi="Times New Roman" w:cs="Times New Roman"/>
+        </w:rPr>
+        <w:t>Compare to the post-route simulation results (by Matlab figure.)</w:t>
+      </w:r>
+    </w:p>
+    <w:p>
+      <w:pPr>
+        <w:pStyle w:val="Default"/>
+        <w:rPr>
+          <w:b/>
+          <w:bCs/>
+          <w:color w:val="FF0000"/>
+          <w:sz w:val="23"/>
+          <w:szCs w:val="23"/>
+        </w:rPr>
+      </w:pPr>
+    </w:p>
+    <w:p>
+      <w:pPr>
+        <w:pStyle w:val="Default"/>
+        <w:rPr>
+          <w:color w:val="FF0000"/>
+          <w:sz w:val="23"/>
+          <w:szCs w:val="23"/>
+        </w:rPr>
+      </w:pPr>
+      <w:r>
+        <w:rPr>
+          <w:color w:val="FF0000"/>
+          <w:sz w:val="23"/>
+          <w:szCs w:val="23"/>
+        </w:rPr>
+        <w:drawing>
+          <wp:inline distT="0" distB="0" distL="0" distR="0" wp14:anchorId="711591FA" wp14:editId="2B364E5D">
+            <wp:extent cx="5427980" cy="3509010"/>
+            <wp:effectExtent l="0" t="0" r="1270" b="0"/>
+            <wp:docPr id="16" name="圖片 16"/>
+            <wp:cNvGraphicFramePr>
+              <a:graphicFrameLocks xmlns:a="http://schemas.openxmlformats.org/drawingml/2006/main" noChangeAspect="1"/>
+            </wp:cNvGraphicFramePr>
+            <a:graphic xmlns:a="http://schemas.openxmlformats.org/drawingml/2006/main">
+              <a:graphicData uri="http://schemas.openxmlformats.org/drawingml/2006/picture">
+                <pic:pic xmlns:pic="http://schemas.openxmlformats.org/drawingml/2006/picture">
+                  <pic:nvPicPr>
+                    <pic:cNvPr id="1" name=""/>
+                    <pic:cNvPicPr/>
+                  </pic:nvPicPr>
+                  <pic:blipFill>
+                    <a:blip r:embed="rId30"/>
+                    <a:stretch>
+                      <a:fillRect/>
+                    </a:stretch>
+                  </pic:blipFill>
+                  <pic:spPr>
+                    <a:xfrm>
+                      <a:off x="0" y="0"/>
+                      <a:ext cx="5427980" cy="3509010"/>
+                    </a:xfrm>
+                    <a:prstGeom prst="rect">
+                      <a:avLst/>
+                    </a:prstGeom>
+                  </pic:spPr>
+                </pic:pic>
+              </a:graphicData>
+            </a:graphic>
+          </wp:inline>
+        </w:drawing>
+      </w:r>
+    </w:p>
+    <w:p>
+      <w:pPr>
+        <w:widowControl/>
+        <w:rPr>
+          <w:rFonts w:ascii="Times New Roman" w:hAnsi="Times New Roman" w:cs="Times New Roman"/>
+          <w:color w:val="FF0000"/>
+          <w:kern w:val="0"/>
+          <w:sz w:val="23"/>
+          <w:szCs w:val="23"/>
+        </w:rPr>
+      </w:pPr>
+      <w:r>
+        <w:rPr>
+          <w:color w:val="FF0000"/>
+          <w:sz w:val="23"/>
+          <w:szCs w:val="23"/>
+        </w:rPr>
+        <w:br w:type="page"/>
+      </w:r>
+    </w:p>
+    <w:p>
+      <w:pPr>
+        <w:rPr>
+          <w:rFonts w:ascii="Times New Roman" w:eastAsia="標楷體" w:hAnsi="Times New Roman" w:cs="Times New Roman"/>
+        </w:rPr>
+      </w:pPr>
+      <w:r>
+        <w:rPr>
+          <w:rFonts w:ascii="Times New Roman" w:eastAsia="標楷體" w:hAnsi="Times New Roman" w:cs="Times New Roman" w:hint="eastAsia"/>
+        </w:rPr>
+        <w:lastRenderedPageBreak/>
+        <w:t>(</w:t>
+      </w:r>
+      <w:r>
+        <w:rPr>
+          <w:rFonts w:ascii="Times New Roman" w:eastAsia="標楷體" w:hAnsi="Times New Roman" w:cs="Times New Roman"/>
+        </w:rPr>
+        <w:t>2</w:t>
+      </w:r>
+      <w:r>
+        <w:rPr>
+          <w:rFonts w:ascii="Times New Roman" w:eastAsia="標楷體" w:hAnsi="Times New Roman" w:cs="Times New Roman" w:hint="eastAsia"/>
+        </w:rPr>
+        <w:t>)</w:t>
+      </w:r>
+      <w:r>
+        <w:rPr>
+          <w:rFonts w:ascii="Times New Roman" w:eastAsia="標楷體" w:hAnsi="Times New Roman" w:cs="Times New Roman"/>
+        </w:rPr>
+        <w:t xml:space="preserve"> FPG</w:t>
+      </w:r>
+      <w:r>
+        <w:rPr>
+          <w:rFonts w:ascii="Times New Roman" w:eastAsia="標楷體" w:hAnsi="Times New Roman" w:cs="Times New Roman"/>
+        </w:rPr>
+        <w:t xml:space="preserve">A result </w:t>
+      </w:r>
+    </w:p>
+    <w:p>
+      <w:pPr>
+        <w:pStyle w:val="Default"/>
+        <w:rPr>
+          <w:color w:val="auto"/>
+          <w:sz w:val="23"/>
+          <w:szCs w:val="23"/>
+        </w:rPr>
+      </w:pPr>
+      <w:r>
+        <w:rPr>
+          <w:color w:val="auto"/>
+          <w:sz w:val="23"/>
+          <w:szCs w:val="23"/>
+        </w:rPr>
+        <w:t>First 10 result:</w:t>
+      </w:r>
+    </w:p>
+    <w:p>
+      <w:pPr>
+        <w:autoSpaceDE w:val="0"/>
+        <w:autoSpaceDN w:val="0"/>
+        <w:adjustRightInd w:val="0"/>
+        <w:spacing w:after="111"/>
+        <w:ind w:leftChars="-708" w:left="-1699"/>
+        <w:rPr>
+          <w:rFonts w:ascii="標楷體" w:eastAsia="標楷體" w:hAnsi="標楷體" w:cs="Times New Roman"/>
+        </w:rPr>
+      </w:pPr>
+      <w:r>
+        <w:rPr>
+          <w:rFonts w:ascii="標楷體" w:eastAsia="標楷體" w:hAnsi="標楷體" w:cs="Times New Roman"/>
+        </w:rPr>
+        <w:pict>
+          <v:shape id="_x0000_i1066" type="#_x0000_t75" style="width:581pt;height:114.5pt">
+            <v:imagedata r:id="rId31" o:title="1" cropbottom="49344f"/>
+          </v:shape>
+        </w:pict>
+      </w:r>
+    </w:p>
+    <w:p>
+      <w:pPr>
+        <w:autoSpaceDE w:val="0"/>
+        <w:autoSpaceDN w:val="0"/>
+        <w:adjustRightInd w:val="0"/>
+        <w:spacing w:after="111"/>
+        <w:ind w:leftChars="-708" w:left="-1699"/>
+        <w:rPr>
+          <w:rFonts w:ascii="標楷體" w:eastAsia="標楷體" w:hAnsi="標楷體" w:cs="Times New Roman"/>
+        </w:rPr>
+      </w:pPr>
+      <w:r>
+        <w:rPr>
+          <w:rFonts w:ascii="標楷體" w:eastAsia="標楷體" w:hAnsi="標楷體" w:cs="Times New Roman"/>
+        </w:rPr>
+        <w:pict>
+          <v:shape id="_x0000_i1071" type="#_x0000_t75" style="width:586pt;height:114.5pt">
+            <v:imagedata r:id="rId32" o:title="2" cropbottom="49535f"/>
+          </v:shape>
+        </w:pict>
+      </w:r>
+    </w:p>
+    <w:p>
+      <w:pPr>
+        <w:pStyle w:val="Default"/>
+        <w:rPr>
+          <w:color w:val="auto"/>
+          <w:sz w:val="23"/>
+          <w:szCs w:val="23"/>
+        </w:rPr>
+      </w:pPr>
+      <w:r>
+        <w:rPr>
+          <w:color w:val="auto"/>
+          <w:sz w:val="23"/>
+          <w:szCs w:val="23"/>
+        </w:rPr>
+        <w:t>Last</w:t>
+      </w:r>
+      <w:r>
+        <w:rPr>
+          <w:color w:val="auto"/>
+          <w:sz w:val="23"/>
+          <w:szCs w:val="23"/>
+        </w:rPr>
+        <w:t xml:space="preserve"> 10 result:</w:t>
+      </w:r>
+    </w:p>
+    <w:p>
+      <w:pPr>
+        <w:autoSpaceDE w:val="0"/>
+        <w:autoSpaceDN w:val="0"/>
+        <w:adjustRightInd w:val="0"/>
+        <w:spacing w:after="111"/>
+        <w:ind w:leftChars="-708" w:left="-1699"/>
+        <w:rPr>
+          <w:rFonts w:ascii="標楷體" w:eastAsia="標楷體" w:hAnsi="標楷體" w:cs="Times New Roman"/>
+        </w:rPr>
+      </w:pPr>
+      <w:r>
+        <w:rPr>
+          <w:rFonts w:ascii="標楷體" w:eastAsia="標楷體" w:hAnsi="標楷體" w:cs="Times New Roman"/>
+        </w:rPr>
+        <w:pict>
+          <v:shape id="_x0000_i1082" type="#_x0000_t75" style="width:585pt;height:112pt">
+            <v:imagedata r:id="rId33" o:title="4" cropbottom="49727f"/>
+          </v:shape>
+        </w:pict>
+      </w:r>
+    </w:p>
+    <w:p>
+      <w:pPr>
+        <w:autoSpaceDE w:val="0"/>
+        <w:autoSpaceDN w:val="0"/>
+        <w:adjustRightInd w:val="0"/>
+        <w:spacing w:after="111"/>
+        <w:ind w:leftChars="-708" w:left="-1699"/>
+        <w:rPr>
+          <w:rFonts w:ascii="標楷體" w:eastAsia="標楷體" w:hAnsi="標楷體" w:cs="Times New Roman"/>
+        </w:rPr>
+      </w:pPr>
+      <w:r>
+        <w:rPr>
+          <w:rFonts w:ascii="標楷體" w:eastAsia="標楷體" w:hAnsi="標楷體" w:cs="Times New Roman"/>
+        </w:rPr>
+        <w:pict>
+          <v:shape id="_x0000_i1088" type="#_x0000_t75" style="width:587pt;height:112pt">
+            <v:imagedata r:id="rId34" o:title="3" cropbottom="49919f"/>
+          </v:shape>
+        </w:pict>
+      </w:r>
     </w:p>
     <w:sectPr>
       <w:pgSz w:w="11906" w:h="16838"/>
-      <w:pgMar w:top="1440" w:right="1558" w:bottom="1440" w:left="1800" w:header="851" w:footer="992" w:gutter="0"/>
+      <w:pgMar w:top="1276" w:right="1558" w:bottom="1440" w:left="1800" w:header="851" w:footer="992" w:gutter="0"/>
       <w:cols w:space="425"/>
       <w:docGrid w:type="lines" w:linePitch="360"/>
     </w:sectPr>

</xml_diff>